<commit_message>
Added feedback, reporting, and blocked testing.
</commit_message>
<xml_diff>
--- a/docs/Sprint 3 Manual Testing.docx
+++ b/docs/Sprint 3 Manual Testing.docx
@@ -28,21 +28,7 @@
           <w:sz w:val="24"/>
           <w:szCs w:val="28"/>
         </w:rPr>
-        <w:t xml:space="preserve">The purpose of this document is to detail the manual testing of the </w:t>
-      </w:r>
-      <w:r>
-        <w:rPr>
-          <w:sz w:val="24"/>
-          <w:szCs w:val="28"/>
-        </w:rPr>
-        <w:t>new flask server and UI</w:t>
-      </w:r>
-      <w:r>
-        <w:rPr>
-          <w:sz w:val="24"/>
-          <w:szCs w:val="28"/>
-        </w:rPr>
-        <w:t xml:space="preserve"> of the Polybius app. This includes tests for multiple stories located in our current sprints planning document. In addition, any external tests will be mention at the end of this document. </w:t>
+        <w:t xml:space="preserve">The purpose of this document is to detail the manual testing of the new flask server and UI of the Polybius app. This includes tests for multiple stories located in our current sprints planning document. In addition, any external tests will be mention at the end of this document. </w:t>
       </w:r>
     </w:p>
     <w:p>
@@ -219,14 +205,7 @@
           <w:sz w:val="24"/>
           <w:szCs w:val="28"/>
         </w:rPr>
-        <w:t>Run tests through insomnia for Users</w:t>
-      </w:r>
-      <w:r>
-        <w:rPr>
-          <w:sz w:val="24"/>
-          <w:szCs w:val="28"/>
-        </w:rPr>
-        <w:t xml:space="preserve"> is successful. The below images show that once the top has been sent to the flask server the database can correctly use the data and return a success. This works for the other user commands and has been removed for redundancy.</w:t>
+        <w:t>Run tests through insomnia for Users is successful. The below images show that once the top has been sent to the flask server the database can correctly use the data and return a success. This works for the other user commands and has been removed for redundancy.</w:t>
       </w:r>
     </w:p>
     <w:p>
@@ -344,14 +323,7 @@
           <w:sz w:val="24"/>
           <w:szCs w:val="28"/>
         </w:rPr>
-        <w:t>Run tests through insomnia for Friends</w:t>
-      </w:r>
-      <w:r>
-        <w:rPr>
-          <w:sz w:val="24"/>
-          <w:szCs w:val="28"/>
-        </w:rPr>
-        <w:t xml:space="preserve"> is successful. When someone adds a new user as a friend the server can correctly parse the information and send back that the are now friends. Pictures below to show this.</w:t>
+        <w:t>Run tests through insomnia for Friends is successful. When someone adds a new user as a friend the server can correctly parse the information and send back that the are now friends. Pictures below to show this.</w:t>
       </w:r>
     </w:p>
     <w:p>
@@ -700,7 +672,7 @@
       <w:pPr>
         <w:pStyle w:val="ListParagraph"/>
         <w:rPr>
-          <w:sz w:val="24"/>
+          <w:noProof/>
         </w:rPr>
       </w:pPr>
       <w:r>
@@ -789,8 +761,1068 @@
           </wp:inline>
         </w:drawing>
       </w:r>
+    </w:p>
+    <w:p>
+      <w:pPr>
+        <w:rPr>
+          <w:sz w:val="24"/>
+          <w:szCs w:val="28"/>
+        </w:rPr>
+      </w:pPr>
+      <w:r>
+        <w:rPr>
+          <w:b/>
+          <w:sz w:val="24"/>
+          <w:szCs w:val="28"/>
+          <w:u w:val="single"/>
+        </w:rPr>
+        <w:t xml:space="preserve">Test </w:t>
+      </w:r>
+      <w:r>
+        <w:rPr>
+          <w:b/>
+          <w:sz w:val="24"/>
+          <w:szCs w:val="28"/>
+          <w:u w:val="single"/>
+        </w:rPr>
+        <w:t>Two</w:t>
+      </w:r>
+      <w:r>
+        <w:rPr>
+          <w:b/>
+          <w:sz w:val="24"/>
+          <w:szCs w:val="28"/>
+          <w:u w:val="single"/>
+        </w:rPr>
+        <w:t>:</w:t>
+      </w:r>
+      <w:r>
+        <w:rPr>
+          <w:sz w:val="24"/>
+          <w:szCs w:val="28"/>
+        </w:rPr>
+        <w:t xml:space="preserve"> </w:t>
+      </w:r>
+      <w:r>
+        <w:rPr>
+          <w:sz w:val="24"/>
+          <w:szCs w:val="28"/>
+        </w:rPr>
+        <w:t xml:space="preserve">A user can successfully submit feedback about the app </w:t>
+      </w:r>
+    </w:p>
+    <w:p>
+      <w:pPr>
+        <w:rPr>
+          <w:sz w:val="24"/>
+          <w:szCs w:val="28"/>
+        </w:rPr>
+      </w:pPr>
+      <w:r>
+        <w:rPr>
+          <w:sz w:val="24"/>
+          <w:szCs w:val="28"/>
+        </w:rPr>
+        <w:t>Procedure:</w:t>
+      </w:r>
+    </w:p>
+    <w:p>
+      <w:pPr>
+        <w:rPr>
+          <w:sz w:val="24"/>
+          <w:szCs w:val="28"/>
+        </w:rPr>
+      </w:pPr>
+      <w:r>
+        <w:rPr>
+          <w:sz w:val="24"/>
+          <w:szCs w:val="28"/>
+        </w:rPr>
+        <w:lastRenderedPageBreak/>
+        <w:tab/>
+      </w:r>
+      <w:r>
+        <w:rPr>
+          <w:sz w:val="24"/>
+          <w:szCs w:val="28"/>
+        </w:rPr>
+        <w:tab/>
+        <w:t xml:space="preserve">Steps followed to verify </w:t>
+      </w:r>
+      <w:r>
+        <w:rPr>
+          <w:sz w:val="24"/>
+          <w:szCs w:val="28"/>
+        </w:rPr>
+        <w:t>feedback was sent</w:t>
+      </w:r>
+    </w:p>
+    <w:p>
+      <w:pPr>
+        <w:pStyle w:val="ListParagraph"/>
+        <w:numPr>
+          <w:ilvl w:val="0"/>
+          <w:numId w:val="1"/>
+        </w:numPr>
+        <w:rPr>
+          <w:sz w:val="24"/>
+          <w:szCs w:val="28"/>
+        </w:rPr>
+      </w:pPr>
+      <w:r>
+        <w:rPr>
+          <w:sz w:val="24"/>
+          <w:szCs w:val="28"/>
+        </w:rPr>
+        <w:t>Navigate to feedback</w:t>
+      </w:r>
+    </w:p>
+    <w:p>
+      <w:pPr>
+        <w:pStyle w:val="ListParagraph"/>
+        <w:numPr>
+          <w:ilvl w:val="0"/>
+          <w:numId w:val="1"/>
+        </w:numPr>
+        <w:rPr>
+          <w:sz w:val="24"/>
+          <w:szCs w:val="28"/>
+        </w:rPr>
+      </w:pPr>
+      <w:r>
+        <w:rPr>
+          <w:sz w:val="24"/>
+          <w:szCs w:val="28"/>
+        </w:rPr>
+        <w:t>Send feedback through app</w:t>
+      </w:r>
+    </w:p>
+    <w:p>
+      <w:pPr>
+        <w:pStyle w:val="ListParagraph"/>
+        <w:numPr>
+          <w:ilvl w:val="0"/>
+          <w:numId w:val="1"/>
+        </w:numPr>
+        <w:rPr>
+          <w:sz w:val="24"/>
+          <w:szCs w:val="28"/>
+        </w:rPr>
+      </w:pPr>
+      <w:r>
+        <w:rPr>
+          <w:sz w:val="24"/>
+          <w:szCs w:val="28"/>
+        </w:rPr>
+        <w:t>Verify it was sent through insomnia</w:t>
+      </w:r>
+    </w:p>
+    <w:p>
+      <w:pPr>
+        <w:pStyle w:val="ListParagraph"/>
+        <w:numPr>
+          <w:ilvl w:val="0"/>
+          <w:numId w:val="3"/>
+        </w:numPr>
+        <w:rPr>
+          <w:sz w:val="24"/>
+          <w:szCs w:val="28"/>
+        </w:rPr>
+      </w:pPr>
+      <w:r>
+        <w:rPr>
+          <w:sz w:val="24"/>
+          <w:szCs w:val="28"/>
+        </w:rPr>
+        <w:t>Navigate to feedback</w:t>
+      </w:r>
+      <w:r>
+        <w:rPr>
+          <w:sz w:val="24"/>
+          <w:szCs w:val="28"/>
+        </w:rPr>
+        <w:t xml:space="preserve"> is successful. The user can click on the send feedback button and is brought to a feedback page. Picture for reference.</w:t>
+      </w:r>
+      <w:r>
+        <w:rPr>
+          <w:noProof/>
+        </w:rPr>
+        <w:t xml:space="preserve"> </w:t>
+      </w:r>
+      <w:r>
+        <w:rPr>
+          <w:noProof/>
+        </w:rPr>
+        <w:drawing>
+          <wp:inline distT="0" distB="0" distL="0" distR="0" wp14:anchorId="14E18554" wp14:editId="2AC4A868">
+            <wp:extent cx="4943475" cy="3190875"/>
+            <wp:effectExtent l="0" t="0" r="9525" b="9525"/>
+            <wp:docPr id="12" name="Picture 12"/>
+            <wp:cNvGraphicFramePr>
+              <a:graphicFrameLocks xmlns:a="http://schemas.openxmlformats.org/drawingml/2006/main" noChangeAspect="1"/>
+            </wp:cNvGraphicFramePr>
+            <a:graphic xmlns:a="http://schemas.openxmlformats.org/drawingml/2006/main">
+              <a:graphicData uri="http://schemas.openxmlformats.org/drawingml/2006/picture">
+                <pic:pic xmlns:pic="http://schemas.openxmlformats.org/drawingml/2006/picture">
+                  <pic:nvPicPr>
+                    <pic:cNvPr id="1" name=""/>
+                    <pic:cNvPicPr/>
+                  </pic:nvPicPr>
+                  <pic:blipFill>
+                    <a:blip r:embed="rId15"/>
+                    <a:stretch>
+                      <a:fillRect/>
+                    </a:stretch>
+                  </pic:blipFill>
+                  <pic:spPr>
+                    <a:xfrm>
+                      <a:off x="0" y="0"/>
+                      <a:ext cx="4943475" cy="3190875"/>
+                    </a:xfrm>
+                    <a:prstGeom prst="rect">
+                      <a:avLst/>
+                    </a:prstGeom>
+                  </pic:spPr>
+                </pic:pic>
+              </a:graphicData>
+            </a:graphic>
+          </wp:inline>
+        </w:drawing>
+      </w:r>
+    </w:p>
+    <w:p>
+      <w:pPr>
+        <w:pStyle w:val="ListParagraph"/>
+        <w:numPr>
+          <w:ilvl w:val="0"/>
+          <w:numId w:val="3"/>
+        </w:numPr>
+        <w:rPr>
+          <w:sz w:val="24"/>
+          <w:szCs w:val="28"/>
+        </w:rPr>
+      </w:pPr>
+      <w:r>
+        <w:rPr>
+          <w:sz w:val="24"/>
+          <w:szCs w:val="28"/>
+        </w:rPr>
+        <w:t>Send feedback through the app is successful. A user can enter their information and submit their feedback using the send button. Pictures for reference.</w:t>
+      </w:r>
+    </w:p>
+    <w:p>
+      <w:pPr>
+        <w:pStyle w:val="ListParagraph"/>
+        <w:rPr>
+          <w:sz w:val="24"/>
+        </w:rPr>
+      </w:pPr>
+      <w:r>
+        <w:rPr>
+          <w:noProof/>
+        </w:rPr>
+        <w:drawing>
+          <wp:inline distT="0" distB="0" distL="0" distR="0" wp14:anchorId="4797B223" wp14:editId="2199C9AD">
+            <wp:extent cx="4886325" cy="3219450"/>
+            <wp:effectExtent l="0" t="0" r="9525" b="0"/>
+            <wp:docPr id="3" name="Picture 3"/>
+            <wp:cNvGraphicFramePr>
+              <a:graphicFrameLocks xmlns:a="http://schemas.openxmlformats.org/drawingml/2006/main" noChangeAspect="1"/>
+            </wp:cNvGraphicFramePr>
+            <a:graphic xmlns:a="http://schemas.openxmlformats.org/drawingml/2006/main">
+              <a:graphicData uri="http://schemas.openxmlformats.org/drawingml/2006/picture">
+                <pic:pic xmlns:pic="http://schemas.openxmlformats.org/drawingml/2006/picture">
+                  <pic:nvPicPr>
+                    <pic:cNvPr id="1" name=""/>
+                    <pic:cNvPicPr/>
+                  </pic:nvPicPr>
+                  <pic:blipFill>
+                    <a:blip r:embed="rId16"/>
+                    <a:stretch>
+                      <a:fillRect/>
+                    </a:stretch>
+                  </pic:blipFill>
+                  <pic:spPr>
+                    <a:xfrm>
+                      <a:off x="0" y="0"/>
+                      <a:ext cx="4886325" cy="3219450"/>
+                    </a:xfrm>
+                    <a:prstGeom prst="rect">
+                      <a:avLst/>
+                    </a:prstGeom>
+                  </pic:spPr>
+                </pic:pic>
+              </a:graphicData>
+            </a:graphic>
+          </wp:inline>
+        </w:drawing>
+      </w:r>
+    </w:p>
+    <w:p>
+      <w:pPr>
+        <w:pStyle w:val="ListParagraph"/>
+        <w:numPr>
+          <w:ilvl w:val="0"/>
+          <w:numId w:val="3"/>
+        </w:numPr>
+        <w:rPr>
+          <w:noProof/>
+        </w:rPr>
+      </w:pPr>
+      <w:r>
+        <w:rPr>
+          <w:sz w:val="24"/>
+        </w:rPr>
+        <w:lastRenderedPageBreak/>
+        <w:t>Verify Feedback is sent through insomnia is successful</w:t>
+      </w:r>
+      <w:r>
+        <w:rPr>
+          <w:noProof/>
+        </w:rPr>
+        <w:t>. Insomnia displays the feedback that the user has sent</w:t>
+      </w:r>
+      <w:r>
+        <w:rPr>
+          <w:noProof/>
+        </w:rPr>
+        <w:t xml:space="preserve"> and we can view it easily through insomnia. Picture for reference.</w:t>
+      </w:r>
+    </w:p>
+    <w:p>
+      <w:pPr>
+        <w:pStyle w:val="ListParagraph"/>
+        <w:rPr>
+          <w:noProof/>
+        </w:rPr>
+      </w:pPr>
+      <w:r>
+        <w:rPr>
+          <w:noProof/>
+        </w:rPr>
+        <w:t xml:space="preserve"> </w:t>
+      </w:r>
+      <w:r>
+        <w:rPr>
+          <w:noProof/>
+        </w:rPr>
+        <w:drawing>
+          <wp:inline distT="0" distB="0" distL="0" distR="0" wp14:anchorId="67D2AD59" wp14:editId="18512127">
+            <wp:extent cx="3124200" cy="1552575"/>
+            <wp:effectExtent l="0" t="0" r="0" b="9525"/>
+            <wp:docPr id="13" name="Picture 13"/>
+            <wp:cNvGraphicFramePr>
+              <a:graphicFrameLocks xmlns:a="http://schemas.openxmlformats.org/drawingml/2006/main" noChangeAspect="1"/>
+            </wp:cNvGraphicFramePr>
+            <a:graphic xmlns:a="http://schemas.openxmlformats.org/drawingml/2006/main">
+              <a:graphicData uri="http://schemas.openxmlformats.org/drawingml/2006/picture">
+                <pic:pic xmlns:pic="http://schemas.openxmlformats.org/drawingml/2006/picture">
+                  <pic:nvPicPr>
+                    <pic:cNvPr id="1" name=""/>
+                    <pic:cNvPicPr/>
+                  </pic:nvPicPr>
+                  <pic:blipFill>
+                    <a:blip r:embed="rId17"/>
+                    <a:stretch>
+                      <a:fillRect/>
+                    </a:stretch>
+                  </pic:blipFill>
+                  <pic:spPr>
+                    <a:xfrm>
+                      <a:off x="0" y="0"/>
+                      <a:ext cx="3124200" cy="1552575"/>
+                    </a:xfrm>
+                    <a:prstGeom prst="rect">
+                      <a:avLst/>
+                    </a:prstGeom>
+                  </pic:spPr>
+                </pic:pic>
+              </a:graphicData>
+            </a:graphic>
+          </wp:inline>
+        </w:drawing>
+      </w:r>
+    </w:p>
+    <w:p>
+      <w:pPr>
+        <w:rPr>
+          <w:sz w:val="24"/>
+          <w:szCs w:val="28"/>
+        </w:rPr>
+      </w:pPr>
+      <w:r>
+        <w:rPr>
+          <w:b/>
+          <w:sz w:val="24"/>
+          <w:szCs w:val="28"/>
+          <w:u w:val="single"/>
+        </w:rPr>
+        <w:t xml:space="preserve">Test </w:t>
+      </w:r>
+      <w:r>
+        <w:rPr>
+          <w:b/>
+          <w:sz w:val="24"/>
+          <w:szCs w:val="28"/>
+          <w:u w:val="single"/>
+        </w:rPr>
+        <w:t>Three</w:t>
+      </w:r>
+      <w:r>
+        <w:rPr>
+          <w:b/>
+          <w:sz w:val="24"/>
+          <w:szCs w:val="28"/>
+          <w:u w:val="single"/>
+        </w:rPr>
+        <w:t>:</w:t>
+      </w:r>
+      <w:r>
+        <w:rPr>
+          <w:sz w:val="24"/>
+          <w:szCs w:val="28"/>
+        </w:rPr>
+        <w:t xml:space="preserve"> A user can successfully </w:t>
+      </w:r>
+      <w:r>
+        <w:rPr>
+          <w:sz w:val="24"/>
+          <w:szCs w:val="28"/>
+        </w:rPr>
+        <w:t>block a user</w:t>
+      </w:r>
+    </w:p>
+    <w:p>
+      <w:pPr>
+        <w:ind w:firstLine="720"/>
+        <w:rPr>
+          <w:sz w:val="24"/>
+          <w:szCs w:val="28"/>
+        </w:rPr>
+      </w:pPr>
+      <w:r>
+        <w:rPr>
+          <w:sz w:val="24"/>
+          <w:szCs w:val="28"/>
+        </w:rPr>
+        <w:t>Procedure:</w:t>
+      </w:r>
+    </w:p>
+    <w:p>
+      <w:pPr>
+        <w:rPr>
+          <w:sz w:val="24"/>
+          <w:szCs w:val="28"/>
+        </w:rPr>
+      </w:pPr>
+      <w:r>
+        <w:rPr>
+          <w:sz w:val="24"/>
+          <w:szCs w:val="28"/>
+        </w:rPr>
+        <w:tab/>
+      </w:r>
+      <w:r>
+        <w:rPr>
+          <w:sz w:val="24"/>
+          <w:szCs w:val="28"/>
+        </w:rPr>
+        <w:tab/>
+        <w:t xml:space="preserve">Steps followed to </w:t>
+      </w:r>
+      <w:r>
+        <w:rPr>
+          <w:sz w:val="24"/>
+          <w:szCs w:val="28"/>
+        </w:rPr>
+        <w:t>verify blocking works</w:t>
+      </w:r>
+    </w:p>
+    <w:p>
+      <w:pPr>
+        <w:pStyle w:val="ListParagraph"/>
+        <w:numPr>
+          <w:ilvl w:val="0"/>
+          <w:numId w:val="1"/>
+        </w:numPr>
+        <w:rPr>
+          <w:sz w:val="24"/>
+          <w:szCs w:val="28"/>
+        </w:rPr>
+      </w:pPr>
+      <w:r>
+        <w:rPr>
+          <w:sz w:val="24"/>
+          <w:szCs w:val="28"/>
+        </w:rPr>
+        <w:t>The user can press block on a user</w:t>
+      </w:r>
+    </w:p>
+    <w:p>
+      <w:pPr>
+        <w:pStyle w:val="ListParagraph"/>
+        <w:numPr>
+          <w:ilvl w:val="0"/>
+          <w:numId w:val="1"/>
+        </w:numPr>
+        <w:rPr>
+          <w:sz w:val="24"/>
+          <w:szCs w:val="28"/>
+        </w:rPr>
+      </w:pPr>
+      <w:r>
+        <w:rPr>
+          <w:sz w:val="24"/>
+          <w:szCs w:val="28"/>
+        </w:rPr>
+        <w:t>User cannot see the user in the player list</w:t>
+      </w:r>
+    </w:p>
+    <w:p>
+      <w:pPr>
+        <w:pStyle w:val="ListParagraph"/>
+        <w:numPr>
+          <w:ilvl w:val="0"/>
+          <w:numId w:val="4"/>
+        </w:numPr>
+        <w:rPr>
+          <w:sz w:val="24"/>
+          <w:szCs w:val="28"/>
+        </w:rPr>
+      </w:pPr>
+      <w:r>
+        <w:rPr>
+          <w:sz w:val="24"/>
+          <w:szCs w:val="28"/>
+        </w:rPr>
+        <w:t>The user can press block on a separate user. The user can view and press the block button on another profile. Picture for reference.</w:t>
+      </w:r>
+    </w:p>
+    <w:p>
+      <w:pPr>
+        <w:pStyle w:val="ListParagraph"/>
+        <w:rPr>
+          <w:sz w:val="24"/>
+          <w:szCs w:val="28"/>
+        </w:rPr>
+      </w:pPr>
+      <w:r>
+        <w:rPr>
+          <w:noProof/>
+        </w:rPr>
+        <w:drawing>
+          <wp:inline distT="0" distB="0" distL="0" distR="0" wp14:anchorId="6F9F1BCB" wp14:editId="45FA399A">
+            <wp:extent cx="4953000" cy="3581400"/>
+            <wp:effectExtent l="0" t="0" r="0" b="0"/>
+            <wp:docPr id="14" name="Picture 14"/>
+            <wp:cNvGraphicFramePr>
+              <a:graphicFrameLocks xmlns:a="http://schemas.openxmlformats.org/drawingml/2006/main" noChangeAspect="1"/>
+            </wp:cNvGraphicFramePr>
+            <a:graphic xmlns:a="http://schemas.openxmlformats.org/drawingml/2006/main">
+              <a:graphicData uri="http://schemas.openxmlformats.org/drawingml/2006/picture">
+                <pic:pic xmlns:pic="http://schemas.openxmlformats.org/drawingml/2006/picture">
+                  <pic:nvPicPr>
+                    <pic:cNvPr id="1" name=""/>
+                    <pic:cNvPicPr/>
+                  </pic:nvPicPr>
+                  <pic:blipFill>
+                    <a:blip r:embed="rId18"/>
+                    <a:stretch>
+                      <a:fillRect/>
+                    </a:stretch>
+                  </pic:blipFill>
+                  <pic:spPr>
+                    <a:xfrm>
+                      <a:off x="0" y="0"/>
+                      <a:ext cx="4953000" cy="3581400"/>
+                    </a:xfrm>
+                    <a:prstGeom prst="rect">
+                      <a:avLst/>
+                    </a:prstGeom>
+                  </pic:spPr>
+                </pic:pic>
+              </a:graphicData>
+            </a:graphic>
+          </wp:inline>
+        </w:drawing>
+      </w:r>
+    </w:p>
+    <w:p>
+      <w:pPr>
+        <w:pStyle w:val="ListParagraph"/>
+        <w:numPr>
+          <w:ilvl w:val="0"/>
+          <w:numId w:val="4"/>
+        </w:numPr>
+        <w:rPr>
+          <w:sz w:val="24"/>
+          <w:szCs w:val="28"/>
+        </w:rPr>
+      </w:pPr>
+      <w:r>
+        <w:rPr>
+          <w:sz w:val="24"/>
+          <w:szCs w:val="28"/>
+        </w:rPr>
+        <w:t>User cannot see the user in the player list</w:t>
+      </w:r>
+      <w:r>
+        <w:rPr>
+          <w:sz w:val="24"/>
+          <w:szCs w:val="28"/>
+        </w:rPr>
+        <w:t xml:space="preserve"> is </w:t>
+      </w:r>
+      <w:proofErr w:type="spellStart"/>
+      <w:r>
+        <w:rPr>
+          <w:sz w:val="24"/>
+          <w:szCs w:val="28"/>
+        </w:rPr>
+        <w:t>succesful</w:t>
+      </w:r>
+      <w:proofErr w:type="spellEnd"/>
+      <w:r>
+        <w:rPr>
+          <w:sz w:val="24"/>
+          <w:szCs w:val="28"/>
+        </w:rPr>
+        <w:t>. The blocked user does not appear in the list of users. Picture for reference.</w:t>
+      </w:r>
+    </w:p>
+    <w:p>
+      <w:pPr>
+        <w:rPr>
+          <w:sz w:val="24"/>
+          <w:szCs w:val="28"/>
+        </w:rPr>
+      </w:pPr>
+      <w:r>
+        <w:rPr>
+          <w:noProof/>
+        </w:rPr>
+        <w:lastRenderedPageBreak/>
+        <w:drawing>
+          <wp:inline distT="0" distB="0" distL="0" distR="0" wp14:anchorId="563D8CC6" wp14:editId="124E76FA">
+            <wp:extent cx="4981575" cy="3886200"/>
+            <wp:effectExtent l="0" t="0" r="9525" b="0"/>
+            <wp:docPr id="15" name="Picture 15"/>
+            <wp:cNvGraphicFramePr>
+              <a:graphicFrameLocks xmlns:a="http://schemas.openxmlformats.org/drawingml/2006/main" noChangeAspect="1"/>
+            </wp:cNvGraphicFramePr>
+            <a:graphic xmlns:a="http://schemas.openxmlformats.org/drawingml/2006/main">
+              <a:graphicData uri="http://schemas.openxmlformats.org/drawingml/2006/picture">
+                <pic:pic xmlns:pic="http://schemas.openxmlformats.org/drawingml/2006/picture">
+                  <pic:nvPicPr>
+                    <pic:cNvPr id="1" name=""/>
+                    <pic:cNvPicPr/>
+                  </pic:nvPicPr>
+                  <pic:blipFill>
+                    <a:blip r:embed="rId19"/>
+                    <a:stretch>
+                      <a:fillRect/>
+                    </a:stretch>
+                  </pic:blipFill>
+                  <pic:spPr>
+                    <a:xfrm>
+                      <a:off x="0" y="0"/>
+                      <a:ext cx="4981575" cy="3886200"/>
+                    </a:xfrm>
+                    <a:prstGeom prst="rect">
+                      <a:avLst/>
+                    </a:prstGeom>
+                  </pic:spPr>
+                </pic:pic>
+              </a:graphicData>
+            </a:graphic>
+          </wp:inline>
+        </w:drawing>
+      </w:r>
+    </w:p>
+    <w:p>
+      <w:pPr>
+        <w:rPr>
+          <w:sz w:val="24"/>
+          <w:szCs w:val="28"/>
+        </w:rPr>
+      </w:pPr>
+      <w:r>
+        <w:rPr>
+          <w:b/>
+          <w:sz w:val="24"/>
+          <w:szCs w:val="28"/>
+          <w:u w:val="single"/>
+        </w:rPr>
+        <w:t>Test Three:</w:t>
+      </w:r>
+      <w:r>
+        <w:rPr>
+          <w:sz w:val="24"/>
+          <w:szCs w:val="28"/>
+        </w:rPr>
+        <w:t xml:space="preserve"> A user can successfully </w:t>
+      </w:r>
+      <w:r>
+        <w:rPr>
+          <w:sz w:val="24"/>
+          <w:szCs w:val="28"/>
+        </w:rPr>
+        <w:t>report a user</w:t>
+      </w:r>
+    </w:p>
+    <w:p>
+      <w:pPr>
+        <w:ind w:firstLine="720"/>
+        <w:rPr>
+          <w:sz w:val="24"/>
+          <w:szCs w:val="28"/>
+        </w:rPr>
+      </w:pPr>
+      <w:r>
+        <w:rPr>
+          <w:sz w:val="24"/>
+          <w:szCs w:val="28"/>
+        </w:rPr>
+        <w:t>Procedure:</w:t>
+      </w:r>
+    </w:p>
+    <w:p>
+      <w:pPr>
+        <w:rPr>
+          <w:sz w:val="24"/>
+          <w:szCs w:val="28"/>
+        </w:rPr>
+      </w:pPr>
+      <w:r>
+        <w:rPr>
+          <w:sz w:val="24"/>
+          <w:szCs w:val="28"/>
+        </w:rPr>
+        <w:tab/>
+      </w:r>
+      <w:r>
+        <w:rPr>
+          <w:sz w:val="24"/>
+          <w:szCs w:val="28"/>
+        </w:rPr>
+        <w:tab/>
+        <w:t xml:space="preserve">Steps followed to verify </w:t>
+      </w:r>
+      <w:r>
+        <w:rPr>
+          <w:sz w:val="24"/>
+          <w:szCs w:val="28"/>
+        </w:rPr>
+        <w:t>reporting works</w:t>
+      </w:r>
+    </w:p>
+    <w:p>
+      <w:pPr>
+        <w:pStyle w:val="ListParagraph"/>
+        <w:numPr>
+          <w:ilvl w:val="0"/>
+          <w:numId w:val="1"/>
+        </w:numPr>
+        <w:rPr>
+          <w:sz w:val="24"/>
+          <w:szCs w:val="28"/>
+        </w:rPr>
+      </w:pPr>
+      <w:r>
+        <w:rPr>
+          <w:sz w:val="24"/>
+          <w:szCs w:val="28"/>
+        </w:rPr>
+        <w:t xml:space="preserve">The user can </w:t>
+      </w:r>
+      <w:r>
+        <w:rPr>
+          <w:sz w:val="24"/>
+          <w:szCs w:val="28"/>
+        </w:rPr>
+        <w:t>press the report button</w:t>
+      </w:r>
+    </w:p>
+    <w:p>
+      <w:pPr>
+        <w:pStyle w:val="ListParagraph"/>
+        <w:numPr>
+          <w:ilvl w:val="0"/>
+          <w:numId w:val="1"/>
+        </w:numPr>
+        <w:rPr>
+          <w:sz w:val="24"/>
+          <w:szCs w:val="28"/>
+        </w:rPr>
+      </w:pPr>
+      <w:r>
+        <w:rPr>
+          <w:sz w:val="24"/>
+          <w:szCs w:val="28"/>
+        </w:rPr>
+        <w:t>The user can report another user</w:t>
+      </w:r>
+    </w:p>
+    <w:p>
+      <w:pPr>
+        <w:pStyle w:val="ListParagraph"/>
+        <w:numPr>
+          <w:ilvl w:val="0"/>
+          <w:numId w:val="1"/>
+        </w:numPr>
+        <w:rPr>
+          <w:sz w:val="24"/>
+          <w:szCs w:val="28"/>
+        </w:rPr>
+      </w:pPr>
+      <w:r>
+        <w:rPr>
+          <w:sz w:val="24"/>
+          <w:szCs w:val="28"/>
+        </w:rPr>
+        <w:t>A user will be blocked after a certain amount of reports</w:t>
+      </w:r>
+    </w:p>
+    <w:p>
+      <w:pPr>
+        <w:pStyle w:val="ListParagraph"/>
+        <w:numPr>
+          <w:ilvl w:val="0"/>
+          <w:numId w:val="5"/>
+        </w:numPr>
+        <w:rPr>
+          <w:sz w:val="24"/>
+          <w:szCs w:val="28"/>
+        </w:rPr>
+      </w:pPr>
+      <w:r>
+        <w:rPr>
+          <w:sz w:val="24"/>
+          <w:szCs w:val="28"/>
+        </w:rPr>
+        <w:t>The user can navigate to the report page</w:t>
+      </w:r>
+      <w:r>
+        <w:rPr>
+          <w:sz w:val="24"/>
+          <w:szCs w:val="28"/>
+        </w:rPr>
+        <w:t xml:space="preserve"> is successful. Once a user has been selected, they can navigate to their report button. Pictures for reference.</w:t>
+      </w:r>
+    </w:p>
+    <w:p>
+      <w:pPr>
+        <w:pStyle w:val="ListParagraph"/>
+        <w:rPr>
+          <w:sz w:val="24"/>
+          <w:szCs w:val="28"/>
+        </w:rPr>
+      </w:pPr>
+      <w:r>
+        <w:rPr>
+          <w:noProof/>
+        </w:rPr>
+        <w:lastRenderedPageBreak/>
+        <w:drawing>
+          <wp:inline distT="0" distB="0" distL="0" distR="0" wp14:anchorId="06312226" wp14:editId="25F7B4F1">
+            <wp:extent cx="4953000" cy="3943350"/>
+            <wp:effectExtent l="0" t="0" r="0" b="0"/>
+            <wp:docPr id="16" name="Picture 16"/>
+            <wp:cNvGraphicFramePr>
+              <a:graphicFrameLocks xmlns:a="http://schemas.openxmlformats.org/drawingml/2006/main" noChangeAspect="1"/>
+            </wp:cNvGraphicFramePr>
+            <a:graphic xmlns:a="http://schemas.openxmlformats.org/drawingml/2006/main">
+              <a:graphicData uri="http://schemas.openxmlformats.org/drawingml/2006/picture">
+                <pic:pic xmlns:pic="http://schemas.openxmlformats.org/drawingml/2006/picture">
+                  <pic:nvPicPr>
+                    <pic:cNvPr id="1" name=""/>
+                    <pic:cNvPicPr/>
+                  </pic:nvPicPr>
+                  <pic:blipFill>
+                    <a:blip r:embed="rId20"/>
+                    <a:stretch>
+                      <a:fillRect/>
+                    </a:stretch>
+                  </pic:blipFill>
+                  <pic:spPr>
+                    <a:xfrm>
+                      <a:off x="0" y="0"/>
+                      <a:ext cx="4953000" cy="3943350"/>
+                    </a:xfrm>
+                    <a:prstGeom prst="rect">
+                      <a:avLst/>
+                    </a:prstGeom>
+                  </pic:spPr>
+                </pic:pic>
+              </a:graphicData>
+            </a:graphic>
+          </wp:inline>
+        </w:drawing>
+      </w:r>
+    </w:p>
+    <w:p>
+      <w:pPr>
+        <w:pStyle w:val="ListParagraph"/>
+        <w:numPr>
+          <w:ilvl w:val="0"/>
+          <w:numId w:val="5"/>
+        </w:numPr>
+        <w:rPr>
+          <w:sz w:val="24"/>
+          <w:szCs w:val="28"/>
+        </w:rPr>
+      </w:pPr>
+      <w:r>
+        <w:rPr>
+          <w:sz w:val="24"/>
+          <w:szCs w:val="28"/>
+        </w:rPr>
+        <w:t>The user can report another user</w:t>
+      </w:r>
+      <w:r>
+        <w:rPr>
+          <w:sz w:val="24"/>
+          <w:szCs w:val="28"/>
+        </w:rPr>
+        <w:t xml:space="preserve"> is successful. The selected user can be reported. Picture removed for redundancy.</w:t>
+      </w:r>
+    </w:p>
+    <w:p>
+      <w:pPr>
+        <w:pStyle w:val="ListParagraph"/>
+        <w:numPr>
+          <w:ilvl w:val="0"/>
+          <w:numId w:val="5"/>
+        </w:numPr>
+        <w:rPr>
+          <w:sz w:val="24"/>
+          <w:szCs w:val="28"/>
+        </w:rPr>
+      </w:pPr>
+      <w:r>
+        <w:rPr>
+          <w:sz w:val="24"/>
+          <w:szCs w:val="28"/>
+        </w:rPr>
+        <w:t>A user will be blocked after a certain amount of reports</w:t>
+      </w:r>
+      <w:r>
+        <w:rPr>
+          <w:sz w:val="24"/>
+          <w:szCs w:val="28"/>
+        </w:rPr>
+        <w:t xml:space="preserve"> is successful. Once a user has been reported enough, they are removed from the user search. Picture for reference.</w:t>
+      </w:r>
+    </w:p>
+    <w:p>
+      <w:pPr>
+        <w:rPr>
+          <w:sz w:val="24"/>
+          <w:szCs w:val="28"/>
+        </w:rPr>
+      </w:pPr>
+      <w:r>
+        <w:rPr>
+          <w:noProof/>
+        </w:rPr>
+        <w:lastRenderedPageBreak/>
+        <w:drawing>
+          <wp:inline distT="0" distB="0" distL="0" distR="0" wp14:anchorId="59FC82CE" wp14:editId="4732F153">
+            <wp:extent cx="4943475" cy="3886200"/>
+            <wp:effectExtent l="0" t="0" r="9525" b="0"/>
+            <wp:docPr id="17" name="Picture 17"/>
+            <wp:cNvGraphicFramePr>
+              <a:graphicFrameLocks xmlns:a="http://schemas.openxmlformats.org/drawingml/2006/main" noChangeAspect="1"/>
+            </wp:cNvGraphicFramePr>
+            <a:graphic xmlns:a="http://schemas.openxmlformats.org/drawingml/2006/main">
+              <a:graphicData uri="http://schemas.openxmlformats.org/drawingml/2006/picture">
+                <pic:pic xmlns:pic="http://schemas.openxmlformats.org/drawingml/2006/picture">
+                  <pic:nvPicPr>
+                    <pic:cNvPr id="1" name=""/>
+                    <pic:cNvPicPr/>
+                  </pic:nvPicPr>
+                  <pic:blipFill>
+                    <a:blip r:embed="rId21"/>
+                    <a:stretch>
+                      <a:fillRect/>
+                    </a:stretch>
+                  </pic:blipFill>
+                  <pic:spPr>
+                    <a:xfrm>
+                      <a:off x="0" y="0"/>
+                      <a:ext cx="4943475" cy="3886200"/>
+                    </a:xfrm>
+                    <a:prstGeom prst="rect">
+                      <a:avLst/>
+                    </a:prstGeom>
+                  </pic:spPr>
+                </pic:pic>
+              </a:graphicData>
+            </a:graphic>
+          </wp:inline>
+        </w:drawing>
+      </w:r>
+    </w:p>
+    <w:p>
+      <w:pPr>
+        <w:rPr>
+          <w:sz w:val="24"/>
+          <w:szCs w:val="28"/>
+        </w:rPr>
+      </w:pPr>
+      <w:r>
+        <w:rPr>
+          <w:b/>
+          <w:sz w:val="24"/>
+          <w:szCs w:val="28"/>
+          <w:u w:val="single"/>
+        </w:rPr>
+        <w:t xml:space="preserve">Test </w:t>
+      </w:r>
+      <w:r>
+        <w:rPr>
+          <w:b/>
+          <w:sz w:val="24"/>
+          <w:szCs w:val="28"/>
+          <w:u w:val="single"/>
+        </w:rPr>
+        <w:t>F</w:t>
+      </w:r>
       <w:bookmarkStart w:id="0" w:name="_GoBack"/>
       <w:bookmarkEnd w:id="0"/>
+      <w:r>
+        <w:rPr>
+          <w:b/>
+          <w:sz w:val="24"/>
+          <w:szCs w:val="28"/>
+          <w:u w:val="single"/>
+        </w:rPr>
+        <w:t>our</w:t>
+      </w:r>
+      <w:r>
+        <w:rPr>
+          <w:b/>
+          <w:sz w:val="24"/>
+          <w:szCs w:val="28"/>
+          <w:u w:val="single"/>
+        </w:rPr>
+        <w:t>:</w:t>
+      </w:r>
+      <w:r>
+        <w:rPr>
+          <w:sz w:val="24"/>
+          <w:szCs w:val="28"/>
+        </w:rPr>
+        <w:t xml:space="preserve"> </w:t>
+      </w:r>
+    </w:p>
+    <w:p>
+      <w:pPr>
+        <w:rPr>
+          <w:sz w:val="24"/>
+          <w:szCs w:val="28"/>
+        </w:rPr>
+      </w:pPr>
     </w:p>
     <w:sectPr>
       <w:pgSz w:w="12240" w:h="15840"/>
@@ -805,6 +1837,95 @@
 <file path=word/numbering.xml><?xml version="1.0" encoding="utf-8"?>
 <w:numbering xmlns:wpc="http://schemas.microsoft.com/office/word/2010/wordprocessingCanvas" xmlns:cx="http://schemas.microsoft.com/office/drawing/2014/chartex" xmlns:cx1="http://schemas.microsoft.com/office/drawing/2015/9/8/chartex" xmlns:cx2="http://schemas.microsoft.com/office/drawing/2015/10/21/chartex" xmlns:cx3="http://schemas.microsoft.com/office/drawing/2016/5/9/chartex" xmlns:cx4="http://schemas.microsoft.com/office/drawing/2016/5/10/chartex" xmlns:cx5="http://schemas.microsoft.com/office/drawing/2016/5/11/chartex" xmlns:cx6="http://schemas.microsoft.com/office/drawing/2016/5/12/chartex" xmlns:cx7="http://schemas.microsoft.com/office/drawing/2016/5/13/chartex" xmlns:cx8="http://schemas.microsoft.com/office/drawing/2016/5/14/chartex" xmlns:mc="http://schemas.openxmlformats.org/markup-compatibility/2006" xmlns:aink="http://schemas.microsoft.com/office/drawing/2016/ink" xmlns:am3d="http://schemas.microsoft.com/office/drawing/2017/model3d" xmlns:o="urn:schemas-microsoft-com:office:office" xmlns:r="http://schemas.openxmlformats.org/officeDocument/2006/relationships" xmlns:m="http://schemas.openxmlformats.org/officeDocument/2006/math" xmlns:v="urn:schemas-microsoft-com:vml" xmlns:wp14="http://schemas.microsoft.com/office/word/2010/wordprocessingDrawing" xmlns:wp="http://schemas.openxmlformats.org/drawingml/2006/wordprocessingDrawing" xmlns:w10="urn:schemas-microsoft-com:office:word" xmlns:w="http://schemas.openxmlformats.org/wordprocessingml/2006/main" xmlns:w14="http://schemas.microsoft.com/office/word/2010/wordml" xmlns:w15="http://schemas.microsoft.com/office/word/2012/wordml" xmlns:w16cid="http://schemas.microsoft.com/office/word/2016/wordml/cid" xmlns:w16se="http://schemas.microsoft.com/office/word/2015/wordml/symex" xmlns:wpg="http://schemas.microsoft.com/office/word/2010/wordprocessingGroup" xmlns:wpi="http://schemas.microsoft.com/office/word/2010/wordprocessingInk" xmlns:wne="http://schemas.microsoft.com/office/word/2006/wordml" xmlns:wps="http://schemas.microsoft.com/office/word/2010/wordprocessingShape" mc:Ignorable="w14 w15 w16se w16cid wp14">
   <w:abstractNum w:abstractNumId="0" w15:restartNumberingAfterBreak="0">
+    <w:nsid w:val="224F6EE5"/>
+    <w:multiLevelType w:val="hybridMultilevel"/>
+    <w:tmpl w:val="8592955C"/>
+    <w:lvl w:ilvl="0" w:tplc="0409000F">
+      <w:start w:val="1"/>
+      <w:numFmt w:val="decimal"/>
+      <w:lvlText w:val="%1."/>
+      <w:lvlJc w:val="left"/>
+      <w:pPr>
+        <w:ind w:left="720" w:hanging="360"/>
+      </w:pPr>
+      <w:rPr>
+        <w:rFonts w:hint="default"/>
+      </w:rPr>
+    </w:lvl>
+    <w:lvl w:ilvl="1" w:tplc="04090019" w:tentative="1">
+      <w:start w:val="1"/>
+      <w:numFmt w:val="lowerLetter"/>
+      <w:lvlText w:val="%2."/>
+      <w:lvlJc w:val="left"/>
+      <w:pPr>
+        <w:ind w:left="1440" w:hanging="360"/>
+      </w:pPr>
+    </w:lvl>
+    <w:lvl w:ilvl="2" w:tplc="0409001B" w:tentative="1">
+      <w:start w:val="1"/>
+      <w:numFmt w:val="lowerRoman"/>
+      <w:lvlText w:val="%3."/>
+      <w:lvlJc w:val="right"/>
+      <w:pPr>
+        <w:ind w:left="2160" w:hanging="180"/>
+      </w:pPr>
+    </w:lvl>
+    <w:lvl w:ilvl="3" w:tplc="0409000F" w:tentative="1">
+      <w:start w:val="1"/>
+      <w:numFmt w:val="decimal"/>
+      <w:lvlText w:val="%4."/>
+      <w:lvlJc w:val="left"/>
+      <w:pPr>
+        <w:ind w:left="2880" w:hanging="360"/>
+      </w:pPr>
+    </w:lvl>
+    <w:lvl w:ilvl="4" w:tplc="04090019" w:tentative="1">
+      <w:start w:val="1"/>
+      <w:numFmt w:val="lowerLetter"/>
+      <w:lvlText w:val="%5."/>
+      <w:lvlJc w:val="left"/>
+      <w:pPr>
+        <w:ind w:left="3600" w:hanging="360"/>
+      </w:pPr>
+    </w:lvl>
+    <w:lvl w:ilvl="5" w:tplc="0409001B" w:tentative="1">
+      <w:start w:val="1"/>
+      <w:numFmt w:val="lowerRoman"/>
+      <w:lvlText w:val="%6."/>
+      <w:lvlJc w:val="right"/>
+      <w:pPr>
+        <w:ind w:left="4320" w:hanging="180"/>
+      </w:pPr>
+    </w:lvl>
+    <w:lvl w:ilvl="6" w:tplc="0409000F" w:tentative="1">
+      <w:start w:val="1"/>
+      <w:numFmt w:val="decimal"/>
+      <w:lvlText w:val="%7."/>
+      <w:lvlJc w:val="left"/>
+      <w:pPr>
+        <w:ind w:left="5040" w:hanging="360"/>
+      </w:pPr>
+    </w:lvl>
+    <w:lvl w:ilvl="7" w:tplc="04090019" w:tentative="1">
+      <w:start w:val="1"/>
+      <w:numFmt w:val="lowerLetter"/>
+      <w:lvlText w:val="%8."/>
+      <w:lvlJc w:val="left"/>
+      <w:pPr>
+        <w:ind w:left="5760" w:hanging="360"/>
+      </w:pPr>
+    </w:lvl>
+    <w:lvl w:ilvl="8" w:tplc="0409001B" w:tentative="1">
+      <w:start w:val="1"/>
+      <w:numFmt w:val="lowerRoman"/>
+      <w:lvlText w:val="%9."/>
+      <w:lvlJc w:val="right"/>
+      <w:pPr>
+        <w:ind w:left="6480" w:hanging="180"/>
+      </w:pPr>
+    </w:lvl>
+  </w:abstractNum>
+  <w:abstractNum w:abstractNumId="1" w15:restartNumberingAfterBreak="0">
     <w:nsid w:val="227B6E37"/>
     <w:multiLevelType w:val="hybridMultilevel"/>
     <w:tmpl w:val="92008AC2"/>
@@ -893,7 +2014,7 @@
       </w:pPr>
     </w:lvl>
   </w:abstractNum>
-  <w:abstractNum w:abstractNumId="1" w15:restartNumberingAfterBreak="0">
+  <w:abstractNum w:abstractNumId="2" w15:restartNumberingAfterBreak="0">
     <w:nsid w:val="2CA60E21"/>
     <w:multiLevelType w:val="hybridMultilevel"/>
     <w:tmpl w:val="699E749A"/>
@@ -1005,10 +2126,197 @@
       </w:rPr>
     </w:lvl>
   </w:abstractNum>
+  <w:abstractNum w:abstractNumId="3" w15:restartNumberingAfterBreak="0">
+    <w:nsid w:val="3BA1463D"/>
+    <w:multiLevelType w:val="hybridMultilevel"/>
+    <w:tmpl w:val="A6BC0B7C"/>
+    <w:lvl w:ilvl="0" w:tplc="0409000F">
+      <w:start w:val="1"/>
+      <w:numFmt w:val="decimal"/>
+      <w:lvlText w:val="%1."/>
+      <w:lvlJc w:val="left"/>
+      <w:pPr>
+        <w:ind w:left="720" w:hanging="360"/>
+      </w:pPr>
+      <w:rPr>
+        <w:rFonts w:hint="default"/>
+      </w:rPr>
+    </w:lvl>
+    <w:lvl w:ilvl="1" w:tplc="04090019" w:tentative="1">
+      <w:start w:val="1"/>
+      <w:numFmt w:val="lowerLetter"/>
+      <w:lvlText w:val="%2."/>
+      <w:lvlJc w:val="left"/>
+      <w:pPr>
+        <w:ind w:left="1440" w:hanging="360"/>
+      </w:pPr>
+    </w:lvl>
+    <w:lvl w:ilvl="2" w:tplc="0409001B" w:tentative="1">
+      <w:start w:val="1"/>
+      <w:numFmt w:val="lowerRoman"/>
+      <w:lvlText w:val="%3."/>
+      <w:lvlJc w:val="right"/>
+      <w:pPr>
+        <w:ind w:left="2160" w:hanging="180"/>
+      </w:pPr>
+    </w:lvl>
+    <w:lvl w:ilvl="3" w:tplc="0409000F" w:tentative="1">
+      <w:start w:val="1"/>
+      <w:numFmt w:val="decimal"/>
+      <w:lvlText w:val="%4."/>
+      <w:lvlJc w:val="left"/>
+      <w:pPr>
+        <w:ind w:left="2880" w:hanging="360"/>
+      </w:pPr>
+    </w:lvl>
+    <w:lvl w:ilvl="4" w:tplc="04090019" w:tentative="1">
+      <w:start w:val="1"/>
+      <w:numFmt w:val="lowerLetter"/>
+      <w:lvlText w:val="%5."/>
+      <w:lvlJc w:val="left"/>
+      <w:pPr>
+        <w:ind w:left="3600" w:hanging="360"/>
+      </w:pPr>
+    </w:lvl>
+    <w:lvl w:ilvl="5" w:tplc="0409001B" w:tentative="1">
+      <w:start w:val="1"/>
+      <w:numFmt w:val="lowerRoman"/>
+      <w:lvlText w:val="%6."/>
+      <w:lvlJc w:val="right"/>
+      <w:pPr>
+        <w:ind w:left="4320" w:hanging="180"/>
+      </w:pPr>
+    </w:lvl>
+    <w:lvl w:ilvl="6" w:tplc="0409000F" w:tentative="1">
+      <w:start w:val="1"/>
+      <w:numFmt w:val="decimal"/>
+      <w:lvlText w:val="%7."/>
+      <w:lvlJc w:val="left"/>
+      <w:pPr>
+        <w:ind w:left="5040" w:hanging="360"/>
+      </w:pPr>
+    </w:lvl>
+    <w:lvl w:ilvl="7" w:tplc="04090019" w:tentative="1">
+      <w:start w:val="1"/>
+      <w:numFmt w:val="lowerLetter"/>
+      <w:lvlText w:val="%8."/>
+      <w:lvlJc w:val="left"/>
+      <w:pPr>
+        <w:ind w:left="5760" w:hanging="360"/>
+      </w:pPr>
+    </w:lvl>
+    <w:lvl w:ilvl="8" w:tplc="0409001B" w:tentative="1">
+      <w:start w:val="1"/>
+      <w:numFmt w:val="lowerRoman"/>
+      <w:lvlText w:val="%9."/>
+      <w:lvlJc w:val="right"/>
+      <w:pPr>
+        <w:ind w:left="6480" w:hanging="180"/>
+      </w:pPr>
+    </w:lvl>
+  </w:abstractNum>
+  <w:abstractNum w:abstractNumId="4" w15:restartNumberingAfterBreak="0">
+    <w:nsid w:val="7A6C595C"/>
+    <w:multiLevelType w:val="hybridMultilevel"/>
+    <w:tmpl w:val="7488EE2E"/>
+    <w:lvl w:ilvl="0" w:tplc="0409000F">
+      <w:start w:val="1"/>
+      <w:numFmt w:val="decimal"/>
+      <w:lvlText w:val="%1."/>
+      <w:lvlJc w:val="left"/>
+      <w:pPr>
+        <w:ind w:left="720" w:hanging="360"/>
+      </w:pPr>
+      <w:rPr>
+        <w:rFonts w:hint="default"/>
+      </w:rPr>
+    </w:lvl>
+    <w:lvl w:ilvl="1" w:tplc="04090019" w:tentative="1">
+      <w:start w:val="1"/>
+      <w:numFmt w:val="lowerLetter"/>
+      <w:lvlText w:val="%2."/>
+      <w:lvlJc w:val="left"/>
+      <w:pPr>
+        <w:ind w:left="1440" w:hanging="360"/>
+      </w:pPr>
+    </w:lvl>
+    <w:lvl w:ilvl="2" w:tplc="0409001B" w:tentative="1">
+      <w:start w:val="1"/>
+      <w:numFmt w:val="lowerRoman"/>
+      <w:lvlText w:val="%3."/>
+      <w:lvlJc w:val="right"/>
+      <w:pPr>
+        <w:ind w:left="2160" w:hanging="180"/>
+      </w:pPr>
+    </w:lvl>
+    <w:lvl w:ilvl="3" w:tplc="0409000F" w:tentative="1">
+      <w:start w:val="1"/>
+      <w:numFmt w:val="decimal"/>
+      <w:lvlText w:val="%4."/>
+      <w:lvlJc w:val="left"/>
+      <w:pPr>
+        <w:ind w:left="2880" w:hanging="360"/>
+      </w:pPr>
+    </w:lvl>
+    <w:lvl w:ilvl="4" w:tplc="04090019" w:tentative="1">
+      <w:start w:val="1"/>
+      <w:numFmt w:val="lowerLetter"/>
+      <w:lvlText w:val="%5."/>
+      <w:lvlJc w:val="left"/>
+      <w:pPr>
+        <w:ind w:left="3600" w:hanging="360"/>
+      </w:pPr>
+    </w:lvl>
+    <w:lvl w:ilvl="5" w:tplc="0409001B" w:tentative="1">
+      <w:start w:val="1"/>
+      <w:numFmt w:val="lowerRoman"/>
+      <w:lvlText w:val="%6."/>
+      <w:lvlJc w:val="right"/>
+      <w:pPr>
+        <w:ind w:left="4320" w:hanging="180"/>
+      </w:pPr>
+    </w:lvl>
+    <w:lvl w:ilvl="6" w:tplc="0409000F" w:tentative="1">
+      <w:start w:val="1"/>
+      <w:numFmt w:val="decimal"/>
+      <w:lvlText w:val="%7."/>
+      <w:lvlJc w:val="left"/>
+      <w:pPr>
+        <w:ind w:left="5040" w:hanging="360"/>
+      </w:pPr>
+    </w:lvl>
+    <w:lvl w:ilvl="7" w:tplc="04090019" w:tentative="1">
+      <w:start w:val="1"/>
+      <w:numFmt w:val="lowerLetter"/>
+      <w:lvlText w:val="%8."/>
+      <w:lvlJc w:val="left"/>
+      <w:pPr>
+        <w:ind w:left="5760" w:hanging="360"/>
+      </w:pPr>
+    </w:lvl>
+    <w:lvl w:ilvl="8" w:tplc="0409001B" w:tentative="1">
+      <w:start w:val="1"/>
+      <w:numFmt w:val="lowerRoman"/>
+      <w:lvlText w:val="%9."/>
+      <w:lvlJc w:val="right"/>
+      <w:pPr>
+        <w:ind w:left="6480" w:hanging="180"/>
+      </w:pPr>
+    </w:lvl>
+  </w:abstractNum>
   <w:num w:numId="1">
+    <w:abstractNumId w:val="2"/>
+  </w:num>
+  <w:num w:numId="2">
     <w:abstractNumId w:val="1"/>
   </w:num>
-  <w:num w:numId="2">
+  <w:num w:numId="3">
+    <w:abstractNumId w:val="4"/>
+  </w:num>
+  <w:num w:numId="4">
+    <w:abstractNumId w:val="3"/>
+  </w:num>
+  <w:num w:numId="5">
     <w:abstractNumId w:val="0"/>
   </w:num>
 </w:numbering>

</xml_diff>